<commit_message>
add login and password in instruction
</commit_message>
<xml_diff>
--- a/инструкция_проекта.docx
+++ b/инструкция_проекта.docx
@@ -363,19 +363,7 @@
           <w:sz w:val="32"/>
           <w:shd w:fill="auto" w:val="clear"/>
         </w:rPr>
-        <w:t xml:space="preserve">Скачать проект с сервиса github.com (</w:t>
-      </w:r>
-      <w:r>
-        <w:rPr>
-          <w:rFonts w:ascii="Times New Roman" w:hAnsi="Times New Roman" w:cs="Times New Roman" w:eastAsia="Times New Roman"/>
-          <w:b/>
-          <w:color w:val="auto"/>
-          <w:spacing w:val="0"/>
-          <w:position w:val="0"/>
-          <w:sz w:val="32"/>
-          <w:shd w:fill="auto" w:val="clear"/>
-        </w:rPr>
-        <w:t xml:space="preserve"> </w:t>
+        <w:t xml:space="preserve">Скачать проект с сервиса github.com ( </w:t>
       </w:r>
       <w:hyperlink xmlns:r="http://schemas.openxmlformats.org/officeDocument/2006/relationships" r:id="docRId0">
         <w:r>
@@ -402,19 +390,7 @@
           <w:sz w:val="32"/>
           <w:shd w:fill="auto" w:val="clear"/>
         </w:rPr>
-        <w:t xml:space="preserve"> </w:t>
-      </w:r>
-      <w:r>
-        <w:rPr>
-          <w:rFonts w:ascii="Times New Roman" w:hAnsi="Times New Roman" w:cs="Times New Roman" w:eastAsia="Times New Roman"/>
-          <w:b/>
-          <w:color w:val="auto"/>
-          <w:spacing w:val="0"/>
-          <w:position w:val="0"/>
-          <w:sz w:val="32"/>
-          <w:shd w:fill="auto" w:val="clear"/>
-        </w:rPr>
-        <w:t xml:space="preserve">)</w:t>
+        <w:t xml:space="preserve"> )</w:t>
       </w:r>
     </w:p>
     <w:p>
@@ -465,8 +441,8 @@
         </w:rPr>
       </w:pPr>
       <w:r>
-        <w:object w:dxaOrig="11692" w:dyaOrig="5927">
-          <v:rect xmlns:o="urn:schemas-microsoft-com:office:office" xmlns:v="urn:schemas-microsoft-com:vml" id="rectole0000000000" style="width:584.600000pt;height:296.350000pt" o:preferrelative="t" o:ole="">
+        <w:object w:dxaOrig="11986" w:dyaOrig="6074">
+          <v:rect xmlns:o="urn:schemas-microsoft-com:office:office" xmlns:v="urn:schemas-microsoft-com:vml" id="rectole0000000000" style="width:599.300000pt;height:303.700000pt" o:preferrelative="t" o:ole="">
             <o:lock v:ext="edit"/>
             <v:imagedata xmlns:r="http://schemas.openxmlformats.org/officeDocument/2006/relationships" r:id="docRId2" o:title=""/>
           </v:rect>
@@ -522,8 +498,8 @@
         </w:rPr>
       </w:pPr>
       <w:r>
-        <w:object w:dxaOrig="8980" w:dyaOrig="5049">
-          <v:rect xmlns:o="urn:schemas-microsoft-com:office:office" xmlns:v="urn:schemas-microsoft-com:vml" id="rectole0000000001" style="width:449.000000pt;height:252.450000pt" o:preferrelative="t" o:ole="">
+        <w:object w:dxaOrig="9212" w:dyaOrig="5163">
+          <v:rect xmlns:o="urn:schemas-microsoft-com:office:office" xmlns:v="urn:schemas-microsoft-com:vml" id="rectole0000000001" style="width:460.600000pt;height:258.150000pt" o:preferrelative="t" o:ole="">
             <o:lock v:ext="edit"/>
             <v:imagedata xmlns:r="http://schemas.openxmlformats.org/officeDocument/2006/relationships" r:id="docRId4" o:title=""/>
           </v:rect>
@@ -687,8 +663,8 @@
         </w:rPr>
       </w:pPr>
       <w:r>
-        <w:object w:dxaOrig="8980" w:dyaOrig="5049">
-          <v:rect xmlns:o="urn:schemas-microsoft-com:office:office" xmlns:v="urn:schemas-microsoft-com:vml" id="rectole0000000002" style="width:449.000000pt;height:252.450000pt" o:preferrelative="t" o:ole="">
+        <w:object w:dxaOrig="9212" w:dyaOrig="5163">
+          <v:rect xmlns:o="urn:schemas-microsoft-com:office:office" xmlns:v="urn:schemas-microsoft-com:vml" id="rectole0000000002" style="width:460.600000pt;height:258.150000pt" o:preferrelative="t" o:ole="">
             <o:lock v:ext="edit"/>
             <v:imagedata xmlns:r="http://schemas.openxmlformats.org/officeDocument/2006/relationships" r:id="docRId6" o:title=""/>
           </v:rect>
@@ -760,8 +736,8 @@
         </w:rPr>
       </w:pPr>
       <w:r>
-        <w:object w:dxaOrig="8980" w:dyaOrig="5049">
-          <v:rect xmlns:o="urn:schemas-microsoft-com:office:office" xmlns:v="urn:schemas-microsoft-com:vml" id="rectole0000000003" style="width:449.000000pt;height:252.450000pt" o:preferrelative="t" o:ole="">
+        <w:object w:dxaOrig="9212" w:dyaOrig="5163">
+          <v:rect xmlns:o="urn:schemas-microsoft-com:office:office" xmlns:v="urn:schemas-microsoft-com:vml" id="rectole0000000003" style="width:460.600000pt;height:258.150000pt" o:preferrelative="t" o:ole="">
             <o:lock v:ext="edit"/>
             <v:imagedata xmlns:r="http://schemas.openxmlformats.org/officeDocument/2006/relationships" r:id="docRId8" o:title=""/>
           </v:rect>
@@ -833,8 +809,8 @@
         </w:rPr>
       </w:pPr>
       <w:r>
-        <w:object w:dxaOrig="8980" w:dyaOrig="5049">
-          <v:rect xmlns:o="urn:schemas-microsoft-com:office:office" xmlns:v="urn:schemas-microsoft-com:vml" id="rectole0000000004" style="width:449.000000pt;height:252.450000pt" o:preferrelative="t" o:ole="">
+        <w:object w:dxaOrig="9212" w:dyaOrig="5163">
+          <v:rect xmlns:o="urn:schemas-microsoft-com:office:office" xmlns:v="urn:schemas-microsoft-com:vml" id="rectole0000000004" style="width:460.600000pt;height:258.150000pt" o:preferrelative="t" o:ole="">
             <o:lock v:ext="edit"/>
             <v:imagedata xmlns:r="http://schemas.openxmlformats.org/officeDocument/2006/relationships" r:id="docRId10" o:title=""/>
           </v:rect>
@@ -950,8 +926,8 @@
         </w:rPr>
       </w:pPr>
       <w:r>
-        <w:object w:dxaOrig="8980" w:dyaOrig="5049">
-          <v:rect xmlns:o="urn:schemas-microsoft-com:office:office" xmlns:v="urn:schemas-microsoft-com:vml" id="rectole0000000005" style="width:449.000000pt;height:252.450000pt" o:preferrelative="t" o:ole="">
+        <w:object w:dxaOrig="9212" w:dyaOrig="5163">
+          <v:rect xmlns:o="urn:schemas-microsoft-com:office:office" xmlns:v="urn:schemas-microsoft-com:vml" id="rectole0000000005" style="width:460.600000pt;height:258.150000pt" o:preferrelative="t" o:ole="">
             <o:lock v:ext="edit"/>
             <v:imagedata xmlns:r="http://schemas.openxmlformats.org/officeDocument/2006/relationships" r:id="docRId12" o:title=""/>
           </v:rect>
@@ -975,8 +951,8 @@
         </w:rPr>
       </w:pPr>
       <w:r>
-        <w:object w:dxaOrig="8980" w:dyaOrig="5049">
-          <v:rect xmlns:o="urn:schemas-microsoft-com:office:office" xmlns:v="urn:schemas-microsoft-com:vml" id="rectole0000000006" style="width:449.000000pt;height:252.450000pt" o:preferrelative="t" o:ole="">
+        <w:object w:dxaOrig="9212" w:dyaOrig="5163">
+          <v:rect xmlns:o="urn:schemas-microsoft-com:office:office" xmlns:v="urn:schemas-microsoft-com:vml" id="rectole0000000006" style="width:460.600000pt;height:258.150000pt" o:preferrelative="t" o:ole="">
             <o:lock v:ext="edit"/>
             <v:imagedata xmlns:r="http://schemas.openxmlformats.org/officeDocument/2006/relationships" r:id="docRId14" o:title=""/>
           </v:rect>
@@ -1032,8 +1008,8 @@
         </w:rPr>
       </w:pPr>
       <w:r>
-        <w:object w:dxaOrig="8980" w:dyaOrig="5049">
-          <v:rect xmlns:o="urn:schemas-microsoft-com:office:office" xmlns:v="urn:schemas-microsoft-com:vml" id="rectole0000000007" style="width:449.000000pt;height:252.450000pt" o:preferrelative="t" o:ole="">
+        <w:object w:dxaOrig="9212" w:dyaOrig="5163">
+          <v:rect xmlns:o="urn:schemas-microsoft-com:office:office" xmlns:v="urn:schemas-microsoft-com:vml" id="rectole0000000007" style="width:460.600000pt;height:258.150000pt" o:preferrelative="t" o:ole="">
             <o:lock v:ext="edit"/>
             <v:imagedata xmlns:r="http://schemas.openxmlformats.org/officeDocument/2006/relationships" r:id="docRId16" o:title=""/>
           </v:rect>
@@ -1073,8 +1049,8 @@
         </w:rPr>
       </w:pPr>
       <w:r>
-        <w:object w:dxaOrig="8980" w:dyaOrig="5049">
-          <v:rect xmlns:o="urn:schemas-microsoft-com:office:office" xmlns:v="urn:schemas-microsoft-com:vml" id="rectole0000000008" style="width:449.000000pt;height:252.450000pt" o:preferrelative="t" o:ole="">
+        <w:object w:dxaOrig="9212" w:dyaOrig="5163">
+          <v:rect xmlns:o="urn:schemas-microsoft-com:office:office" xmlns:v="urn:schemas-microsoft-com:vml" id="rectole0000000008" style="width:460.600000pt;height:258.150000pt" o:preferrelative="t" o:ole="">
             <o:lock v:ext="edit"/>
             <v:imagedata xmlns:r="http://schemas.openxmlformats.org/officeDocument/2006/relationships" r:id="docRId18" o:title=""/>
           </v:rect>
@@ -1142,8 +1118,8 @@
         </w:rPr>
       </w:pPr>
       <w:r>
-        <w:object w:dxaOrig="8980" w:dyaOrig="5049">
-          <v:rect xmlns:o="urn:schemas-microsoft-com:office:office" xmlns:v="urn:schemas-microsoft-com:vml" id="rectole0000000009" style="width:449.000000pt;height:252.450000pt" o:preferrelative="t" o:ole="">
+        <w:object w:dxaOrig="9212" w:dyaOrig="5163">
+          <v:rect xmlns:o="urn:schemas-microsoft-com:office:office" xmlns:v="urn:schemas-microsoft-com:vml" id="rectole0000000009" style="width:460.600000pt;height:258.150000pt" o:preferrelative="t" o:ole="">
             <o:lock v:ext="edit"/>
             <v:imagedata xmlns:r="http://schemas.openxmlformats.org/officeDocument/2006/relationships" r:id="docRId20" o:title=""/>
           </v:rect>
@@ -1243,8 +1219,8 @@
         </w:rPr>
       </w:pPr>
       <w:r>
-        <w:object w:dxaOrig="8980" w:dyaOrig="5049">
-          <v:rect xmlns:o="urn:schemas-microsoft-com:office:office" xmlns:v="urn:schemas-microsoft-com:vml" id="rectole0000000010" style="width:449.000000pt;height:252.450000pt" o:preferrelative="t" o:ole="">
+        <w:object w:dxaOrig="9212" w:dyaOrig="5163">
+          <v:rect xmlns:o="urn:schemas-microsoft-com:office:office" xmlns:v="urn:schemas-microsoft-com:vml" id="rectole0000000010" style="width:460.600000pt;height:258.150000pt" o:preferrelative="t" o:ole="">
             <o:lock v:ext="edit"/>
             <v:imagedata xmlns:r="http://schemas.openxmlformats.org/officeDocument/2006/relationships" r:id="docRId22" o:title=""/>
           </v:rect>
@@ -1293,27 +1269,39 @@
           <w:sz w:val="32"/>
           <w:shd w:fill="auto" w:val="clear"/>
         </w:rPr>
-        <w:t xml:space="preserve">Выбираем пункт WebApplication Exploded</w:t>
-      </w:r>
-    </w:p>
-    <w:p>
-      <w:pPr>
-        <w:spacing w:before="0" w:after="200" w:line="276"/>
-        <w:ind w:right="0" w:left="720" w:firstLine="0"/>
-        <w:jc w:val="left"/>
-        <w:rPr>
-          <w:rFonts w:ascii="Times New Roman" w:hAnsi="Times New Roman" w:cs="Times New Roman" w:eastAsia="Times New Roman"/>
-          <w:b/>
-          <w:color w:val="auto"/>
-          <w:spacing w:val="0"/>
-          <w:position w:val="0"/>
-          <w:sz w:val="32"/>
-          <w:shd w:fill="auto" w:val="clear"/>
-        </w:rPr>
-      </w:pPr>
-      <w:r>
-        <w:object w:dxaOrig="8980" w:dyaOrig="5049">
-          <v:rect xmlns:o="urn:schemas-microsoft-com:office:office" xmlns:v="urn:schemas-microsoft-com:vml" id="rectole0000000011" style="width:449.000000pt;height:252.450000pt" o:preferrelative="t" o:ole="">
+        <w:t xml:space="preserve">Выбираем пункт WebApplication Exploded:</w:t>
+      </w:r>
+      <w:r>
+        <w:rPr>
+          <w:rFonts w:ascii="Times New Roman" w:hAnsi="Times New Roman" w:cs="Times New Roman" w:eastAsia="Times New Roman"/>
+          <w:b/>
+          <w:color w:val="auto"/>
+          <w:spacing w:val="0"/>
+          <w:position w:val="0"/>
+          <w:sz w:val="32"/>
+          <w:shd w:fill="auto" w:val="clear"/>
+        </w:rPr>
+        <w:t xml:space="preserve"> From modules</w:t>
+      </w:r>
+    </w:p>
+    <w:p>
+      <w:pPr>
+        <w:spacing w:before="0" w:after="200" w:line="276"/>
+        <w:ind w:right="0" w:left="720" w:firstLine="0"/>
+        <w:jc w:val="left"/>
+        <w:rPr>
+          <w:rFonts w:ascii="Times New Roman" w:hAnsi="Times New Roman" w:cs="Times New Roman" w:eastAsia="Times New Roman"/>
+          <w:b/>
+          <w:color w:val="auto"/>
+          <w:spacing w:val="0"/>
+          <w:position w:val="0"/>
+          <w:sz w:val="32"/>
+          <w:shd w:fill="auto" w:val="clear"/>
+        </w:rPr>
+      </w:pPr>
+      <w:r>
+        <w:object w:dxaOrig="9212" w:dyaOrig="5163">
+          <v:rect xmlns:o="urn:schemas-microsoft-com:office:office" xmlns:v="urn:schemas-microsoft-com:vml" id="rectole0000000011" style="width:460.600000pt;height:258.150000pt" o:preferrelative="t" o:ole="">
             <o:lock v:ext="edit"/>
             <v:imagedata xmlns:r="http://schemas.openxmlformats.org/officeDocument/2006/relationships" r:id="docRId24" o:title=""/>
           </v:rect>
@@ -1397,8 +1385,8 @@
         </w:rPr>
       </w:pPr>
       <w:r>
-        <w:object w:dxaOrig="8980" w:dyaOrig="5049">
-          <v:rect xmlns:o="urn:schemas-microsoft-com:office:office" xmlns:v="urn:schemas-microsoft-com:vml" id="rectole0000000012" style="width:449.000000pt;height:252.450000pt" o:preferrelative="t" o:ole="">
+        <w:object w:dxaOrig="9212" w:dyaOrig="5163">
+          <v:rect xmlns:o="urn:schemas-microsoft-com:office:office" xmlns:v="urn:schemas-microsoft-com:vml" id="rectole0000000012" style="width:460.600000pt;height:258.150000pt" o:preferrelative="t" o:ole="">
             <o:lock v:ext="edit"/>
             <v:imagedata xmlns:r="http://schemas.openxmlformats.org/officeDocument/2006/relationships" r:id="docRId26" o:title=""/>
           </v:rect>
@@ -1468,6 +1456,70 @@
           <w:shd w:fill="auto" w:val="clear"/>
         </w:rPr>
         <w:t xml:space="preserve">Не изменять название проекта.</w:t>
+      </w:r>
+    </w:p>
+    <w:p>
+      <w:pPr>
+        <w:numPr>
+          <w:ilvl w:val="0"/>
+          <w:numId w:val="18"/>
+        </w:numPr>
+        <w:spacing w:before="0" w:after="200" w:line="276"/>
+        <w:ind w:right="0" w:left="720" w:hanging="360"/>
+        <w:jc w:val="left"/>
+        <w:rPr>
+          <w:rFonts w:ascii="Times New Roman" w:hAnsi="Times New Roman" w:cs="Times New Roman" w:eastAsia="Times New Roman"/>
+          <w:b/>
+          <w:color w:val="auto"/>
+          <w:spacing w:val="0"/>
+          <w:position w:val="0"/>
+          <w:sz w:val="32"/>
+          <w:shd w:fill="auto" w:val="clear"/>
+        </w:rPr>
+      </w:pPr>
+      <w:r>
+        <w:rPr>
+          <w:rFonts w:ascii="Times New Roman" w:hAnsi="Times New Roman" w:cs="Times New Roman" w:eastAsia="Times New Roman"/>
+          <w:b/>
+          <w:color w:val="auto"/>
+          <w:spacing w:val="0"/>
+          <w:position w:val="0"/>
+          <w:sz w:val="32"/>
+          <w:shd w:fill="auto" w:val="clear"/>
+        </w:rPr>
+        <w:t xml:space="preserve">Логин: admin@admin.com password: 123456.</w:t>
+      </w:r>
+    </w:p>
+    <w:p>
+      <w:pPr>
+        <w:numPr>
+          <w:ilvl w:val="0"/>
+          <w:numId w:val="18"/>
+        </w:numPr>
+        <w:spacing w:before="0" w:after="200" w:line="276"/>
+        <w:ind w:right="0" w:left="720" w:hanging="360"/>
+        <w:jc w:val="left"/>
+        <w:rPr>
+          <w:rFonts w:ascii="Times New Roman" w:hAnsi="Times New Roman" w:cs="Times New Roman" w:eastAsia="Times New Roman"/>
+          <w:b/>
+          <w:color w:val="auto"/>
+          <w:spacing w:val="0"/>
+          <w:position w:val="0"/>
+          <w:sz w:val="32"/>
+          <w:shd w:fill="auto" w:val="clear"/>
+        </w:rPr>
+      </w:pPr>
+      <w:r>
+        <w:rPr>
+          <w:rFonts w:ascii="Times New Roman" w:hAnsi="Times New Roman" w:cs="Times New Roman" w:eastAsia="Times New Roman"/>
+          <w:b/>
+          <w:color w:val="auto"/>
+          <w:spacing w:val="0"/>
+          <w:position w:val="0"/>
+          <w:sz w:val="32"/>
+          <w:shd w:fill="auto" w:val="clear"/>
+        </w:rPr>
+        <w:t xml:space="preserve">Логин: test@test.ru password: 123456.</w:t>
       </w:r>
     </w:p>
     <w:p>

</xml_diff>